<commit_message>
Added in the rest of the exercises
</commit_message>
<xml_diff>
--- a/8. TypeScript.docx
+++ b/8. TypeScript.docx
@@ -1,6 +1,6 @@
 
 <file path=word/document.xml><?xml version="1.0" encoding="utf-8"?>
-<w:document xmlns:wpc="http://schemas.microsoft.com/office/word/2010/wordprocessingCanvas" xmlns:cx="http://schemas.microsoft.com/office/drawing/2014/chartex" xmlns:cx1="http://schemas.microsoft.com/office/drawing/2015/9/8/chartex" xmlns:cx2="http://schemas.microsoft.com/office/drawing/2015/10/21/chartex" xmlns:cx3="http://schemas.microsoft.com/office/drawing/2016/5/9/chartex" xmlns:cx4="http://schemas.microsoft.com/office/drawing/2016/5/10/chartex" xmlns:cx5="http://schemas.microsoft.com/office/drawing/2016/5/11/chartex" xmlns:cx6="http://schemas.microsoft.com/office/drawing/2016/5/12/chartex" xmlns:cx7="http://schemas.microsoft.com/office/drawing/2016/5/13/chartex" xmlns:cx8="http://schemas.microsoft.com/office/drawing/2016/5/14/chartex" xmlns:mc="http://schemas.openxmlformats.org/markup-compatibility/2006" xmlns:aink="http://schemas.microsoft.com/office/drawing/2016/ink" xmlns:am3d="http://schemas.microsoft.com/office/drawing/2017/model3d" xmlns:o="urn:schemas-microsoft-com:office:office" xmlns:r="http://schemas.openxmlformats.org/officeDocument/2006/relationships" xmlns:m="http://schemas.openxmlformats.org/officeDocument/2006/math" xmlns:v="urn:schemas-microsoft-com:vml" xmlns:wp14="http://schemas.microsoft.com/office/word/2010/wordprocessingDrawing" xmlns:wp="http://schemas.openxmlformats.org/drawingml/2006/wordprocessingDrawing" xmlns:w10="urn:schemas-microsoft-com:office:word" xmlns:w="http://schemas.openxmlformats.org/wordprocessingml/2006/main" xmlns:w14="http://schemas.microsoft.com/office/word/2010/wordml" xmlns:w15="http://schemas.microsoft.com/office/word/2012/wordml" xmlns:w16cid="http://schemas.microsoft.com/office/word/2016/wordml/cid" xmlns:w16se="http://schemas.microsoft.com/office/word/2015/wordml/symex" xmlns:wpg="http://schemas.microsoft.com/office/word/2010/wordprocessingGroup" xmlns:wpi="http://schemas.microsoft.com/office/word/2010/wordprocessingInk" xmlns:wne="http://schemas.microsoft.com/office/word/2006/wordml" xmlns:wps="http://schemas.microsoft.com/office/word/2010/wordprocessingShape" mc:Ignorable="w14 w15 w16se w16cid wp14">
+<w:document xmlns:wpc="http://schemas.microsoft.com/office/word/2010/wordprocessingCanvas" xmlns:cx="http://schemas.microsoft.com/office/drawing/2014/chartex" xmlns:cx1="http://schemas.microsoft.com/office/drawing/2015/9/8/chartex" xmlns:cx2="http://schemas.microsoft.com/office/drawing/2015/10/21/chartex" xmlns:cx3="http://schemas.microsoft.com/office/drawing/2016/5/9/chartex" xmlns:cx4="http://schemas.microsoft.com/office/drawing/2016/5/10/chartex" xmlns:cx5="http://schemas.microsoft.com/office/drawing/2016/5/11/chartex" xmlns:cx6="http://schemas.microsoft.com/office/drawing/2016/5/12/chartex" xmlns:cx7="http://schemas.microsoft.com/office/drawing/2016/5/13/chartex" xmlns:cx8="http://schemas.microsoft.com/office/drawing/2016/5/14/chartex" xmlns:mc="http://schemas.openxmlformats.org/markup-compatibility/2006" xmlns:aink="http://schemas.microsoft.com/office/drawing/2016/ink" xmlns:am3d="http://schemas.microsoft.com/office/drawing/2017/model3d" xmlns:o="urn:schemas-microsoft-com:office:office" xmlns:r="http://schemas.openxmlformats.org/officeDocument/2006/relationships" xmlns:m="http://schemas.openxmlformats.org/officeDocument/2006/math" xmlns:v="urn:schemas-microsoft-com:vml" xmlns:wp14="http://schemas.microsoft.com/office/word/2010/wordprocessingDrawing" xmlns:wp="http://schemas.openxmlformats.org/drawingml/2006/wordprocessingDrawing" xmlns:w10="urn:schemas-microsoft-com:office:word" xmlns:w="http://schemas.openxmlformats.org/wordprocessingml/2006/main" xmlns:w14="http://schemas.microsoft.com/office/word/2010/wordml" xmlns:w15="http://schemas.microsoft.com/office/word/2012/wordml" xmlns:w16cex="http://schemas.microsoft.com/office/word/2018/wordml/cex" xmlns:w16cid="http://schemas.microsoft.com/office/word/2016/wordml/cid" xmlns:w16="http://schemas.microsoft.com/office/word/2018/wordml" xmlns:w16sdtdh="http://schemas.microsoft.com/office/word/2020/wordml/sdtdatahash" xmlns:w16se="http://schemas.microsoft.com/office/word/2015/wordml/symex" xmlns:wpg="http://schemas.microsoft.com/office/word/2010/wordprocessingGroup" xmlns:wpi="http://schemas.microsoft.com/office/word/2010/wordprocessingInk" xmlns:wne="http://schemas.microsoft.com/office/word/2006/wordml" xmlns:wps="http://schemas.microsoft.com/office/word/2010/wordprocessingShape" mc:Ignorable="w14 w15 w16se w16cid w16 w16cex w16sdtdh wp14">
   <w:body>
     <w:p>
       <w:pPr>
@@ -141,44 +141,19 @@
           <w:rFonts w:asciiTheme="minorHAnsi" w:hAnsiTheme="minorHAnsi" w:cstheme="minorHAnsi"/>
           <w:sz w:val="24"/>
           <w:szCs w:val="24"/>
-          <w:lang w:val="bg-BG"/>
-        </w:rPr>
-      </w:pPr>
-      <w:r>
-        <w:rPr>
-          <w:rFonts w:asciiTheme="minorHAnsi" w:hAnsiTheme="minorHAnsi" w:cstheme="minorHAnsi"/>
-          <w:sz w:val="24"/>
-          <w:szCs w:val="24"/>
-          <w:lang w:val="bg-BG"/>
-        </w:rPr>
-        <w:t>Начална страница</w:t>
-      </w:r>
-      <w:r>
-        <w:rPr>
-          <w:rFonts w:asciiTheme="minorHAnsi" w:hAnsiTheme="minorHAnsi" w:cstheme="minorHAnsi"/>
-          <w:sz w:val="24"/>
-          <w:szCs w:val="24"/>
-          <w:lang w:val="bg-BG"/>
-        </w:rPr>
-        <w:t>,</w:t>
-      </w:r>
-      <w:r>
-        <w:rPr>
-          <w:rFonts w:asciiTheme="minorHAnsi" w:hAnsiTheme="minorHAnsi" w:cstheme="minorHAnsi"/>
-          <w:sz w:val="24"/>
-          <w:szCs w:val="24"/>
-          <w:lang w:val="bg-BG"/>
-        </w:rPr>
-        <w:t xml:space="preserve"> </w:t>
-      </w:r>
-      <w:r>
-        <w:rPr>
-          <w:rFonts w:asciiTheme="minorHAnsi" w:hAnsiTheme="minorHAnsi" w:cstheme="minorHAnsi"/>
-          <w:sz w:val="24"/>
-          <w:szCs w:val="24"/>
-          <w:lang w:val="bg-BG"/>
-        </w:rPr>
-        <w:t>която показва няколко екскурзии. Всяка екскурзия трябва да съдържа заглавие, кратко описание, изображение, цена.</w:t>
+          <w:highlight w:val="yellow"/>
+          <w:lang w:val="bg-BG"/>
+        </w:rPr>
+      </w:pPr>
+      <w:r>
+        <w:rPr>
+          <w:rFonts w:asciiTheme="minorHAnsi" w:hAnsiTheme="minorHAnsi" w:cstheme="minorHAnsi"/>
+          <w:sz w:val="24"/>
+          <w:szCs w:val="24"/>
+          <w:highlight w:val="yellow"/>
+          <w:lang w:val="bg-BG"/>
+        </w:rPr>
+        <w:t>Начална страница, която показва няколко екскурзии. Всяка екскурзия трябва да съдържа заглавие, кратко описание, изображение, цена.</w:t>
       </w:r>
     </w:p>
     <w:p>
@@ -507,9 +482,19 @@
           <w:rFonts w:asciiTheme="minorHAnsi" w:hAnsiTheme="minorHAnsi" w:cstheme="minorHAnsi"/>
           <w:sz w:val="24"/>
           <w:szCs w:val="24"/>
-          <w:lang w:val="bg-BG"/>
-        </w:rPr>
-        <w:t xml:space="preserve">Опитайте да добавите лимит за хората, които могат дас е запишат за дадена екскурзия, като към всяка екскурзия добавите брой записали се в момента и максимален брой на хората, които могат да бъдат записани. </w:t>
+          <w:highlight w:val="yellow"/>
+          <w:lang w:val="bg-BG"/>
+        </w:rPr>
+        <w:t>Опитайте да добавите лимит за хората, които могат дас е запишат за дадена екскурзия, като към всяка екскурзия добавите брой записали се в момента и максимален брой на хората, които могат да бъдат записани.</w:t>
+      </w:r>
+      <w:r>
+        <w:rPr>
+          <w:rFonts w:asciiTheme="minorHAnsi" w:hAnsiTheme="minorHAnsi" w:cstheme="minorHAnsi"/>
+          <w:sz w:val="24"/>
+          <w:szCs w:val="24"/>
+          <w:lang w:val="bg-BG"/>
+        </w:rPr>
+        <w:t xml:space="preserve"> </w:t>
       </w:r>
     </w:p>
     <w:p>
@@ -846,14 +831,16 @@
           <w:rFonts w:asciiTheme="minorHAnsi" w:hAnsiTheme="minorHAnsi" w:cstheme="minorHAnsi"/>
           <w:sz w:val="24"/>
           <w:szCs w:val="24"/>
-          <w:lang w:val="bg-BG"/>
-        </w:rPr>
-      </w:pPr>
-      <w:r>
-        <w:rPr>
-          <w:rFonts w:asciiTheme="minorHAnsi" w:hAnsiTheme="minorHAnsi" w:cstheme="minorHAnsi"/>
-          <w:sz w:val="24"/>
-          <w:szCs w:val="24"/>
+          <w:highlight w:val="yellow"/>
+          <w:lang w:val="bg-BG"/>
+        </w:rPr>
+      </w:pPr>
+      <w:r>
+        <w:rPr>
+          <w:rFonts w:asciiTheme="minorHAnsi" w:hAnsiTheme="minorHAnsi" w:cstheme="minorHAnsi"/>
+          <w:sz w:val="24"/>
+          <w:szCs w:val="24"/>
+          <w:highlight w:val="yellow"/>
           <w:lang w:val="bg-BG"/>
         </w:rPr>
         <w:t xml:space="preserve">Вижте </w:t>
@@ -863,6 +850,7 @@
           <w:rFonts w:asciiTheme="minorHAnsi" w:hAnsiTheme="minorHAnsi" w:cstheme="minorHAnsi"/>
           <w:sz w:val="24"/>
           <w:szCs w:val="24"/>
+          <w:highlight w:val="yellow"/>
         </w:rPr>
         <w:t xml:space="preserve">Conditions </w:t>
       </w:r>
@@ -871,6 +859,7 @@
           <w:rFonts w:asciiTheme="minorHAnsi" w:hAnsiTheme="minorHAnsi" w:cstheme="minorHAnsi"/>
           <w:sz w:val="24"/>
           <w:szCs w:val="24"/>
+          <w:highlight w:val="yellow"/>
           <w:lang w:val="bg-BG"/>
         </w:rPr>
         <w:t xml:space="preserve">на следния адрес: </w:t>
@@ -882,9 +871,32 @@
             <w:rFonts w:asciiTheme="minorHAnsi" w:hAnsiTheme="minorHAnsi" w:cstheme="minorHAnsi"/>
             <w:sz w:val="24"/>
             <w:szCs w:val="24"/>
+            <w:highlight w:val="yellow"/>
             <w:lang w:val="bg-BG"/>
           </w:rPr>
-          <w:t>https://www.npmjs.com/package/json-server</w:t>
+          <w:t>https://www.npmj</w:t>
+        </w:r>
+        <w:r>
+          <w:rPr>
+            <w:rStyle w:val="Hyperlink"/>
+            <w:rFonts w:asciiTheme="minorHAnsi" w:hAnsiTheme="minorHAnsi" w:cstheme="minorHAnsi"/>
+            <w:sz w:val="24"/>
+            <w:szCs w:val="24"/>
+            <w:highlight w:val="yellow"/>
+            <w:lang w:val="bg-BG"/>
+          </w:rPr>
+          <w:t>s</w:t>
+        </w:r>
+        <w:r>
+          <w:rPr>
+            <w:rStyle w:val="Hyperlink"/>
+            <w:rFonts w:asciiTheme="minorHAnsi" w:hAnsiTheme="minorHAnsi" w:cstheme="minorHAnsi"/>
+            <w:sz w:val="24"/>
+            <w:szCs w:val="24"/>
+            <w:highlight w:val="yellow"/>
+            <w:lang w:val="bg-BG"/>
+          </w:rPr>
+          <w:t>.com/package/json-server</w:t>
         </w:r>
       </w:hyperlink>
       <w:r>
@@ -892,6 +904,7 @@
           <w:rFonts w:asciiTheme="minorHAnsi" w:hAnsiTheme="minorHAnsi" w:cstheme="minorHAnsi"/>
           <w:sz w:val="24"/>
           <w:szCs w:val="24"/>
+          <w:highlight w:val="yellow"/>
           <w:lang w:val="bg-BG"/>
         </w:rPr>
         <w:t>)</w:t>
@@ -1019,14 +1032,16 @@
           <w:rFonts w:asciiTheme="minorHAnsi" w:hAnsiTheme="minorHAnsi" w:cstheme="minorHAnsi"/>
           <w:sz w:val="24"/>
           <w:szCs w:val="24"/>
-          <w:lang w:val="bg-BG"/>
-        </w:rPr>
-      </w:pPr>
-      <w:r>
-        <w:rPr>
-          <w:rFonts w:asciiTheme="minorHAnsi" w:hAnsiTheme="minorHAnsi" w:cstheme="minorHAnsi"/>
-          <w:sz w:val="24"/>
-          <w:szCs w:val="24"/>
+          <w:highlight w:val="yellow"/>
+          <w:lang w:val="bg-BG"/>
+        </w:rPr>
+      </w:pPr>
+      <w:r>
+        <w:rPr>
+          <w:rFonts w:asciiTheme="minorHAnsi" w:hAnsiTheme="minorHAnsi" w:cstheme="minorHAnsi"/>
+          <w:sz w:val="24"/>
+          <w:szCs w:val="24"/>
+          <w:highlight w:val="yellow"/>
           <w:lang w:val="bg-BG"/>
         </w:rPr>
         <w:t xml:space="preserve">Заменете </w:t>
@@ -1036,6 +1051,7 @@
           <w:rFonts w:asciiTheme="minorHAnsi" w:hAnsiTheme="minorHAnsi" w:cstheme="minorHAnsi"/>
           <w:sz w:val="24"/>
           <w:szCs w:val="24"/>
+          <w:highlight w:val="yellow"/>
         </w:rPr>
         <w:t>json-server</w:t>
       </w:r>
@@ -1044,6 +1060,7 @@
           <w:rFonts w:asciiTheme="minorHAnsi" w:hAnsiTheme="minorHAnsi" w:cstheme="minorHAnsi"/>
           <w:sz w:val="24"/>
           <w:szCs w:val="24"/>
+          <w:highlight w:val="yellow"/>
           <w:lang w:val="bg-BG"/>
         </w:rPr>
         <w:t xml:space="preserve"> с </w:t>
@@ -1053,6 +1070,7 @@
           <w:rFonts w:asciiTheme="minorHAnsi" w:hAnsiTheme="minorHAnsi" w:cstheme="minorHAnsi"/>
           <w:sz w:val="24"/>
           <w:szCs w:val="24"/>
+          <w:highlight w:val="yellow"/>
           <w:lang w:val="bg-BG"/>
         </w:rPr>
         <w:t xml:space="preserve">реални </w:t>
@@ -1062,6 +1080,7 @@
           <w:rFonts w:asciiTheme="minorHAnsi" w:hAnsiTheme="minorHAnsi" w:cstheme="minorHAnsi"/>
           <w:sz w:val="24"/>
           <w:szCs w:val="24"/>
+          <w:highlight w:val="yellow"/>
         </w:rPr>
         <w:t xml:space="preserve">restful </w:t>
       </w:r>
@@ -1070,6 +1089,7 @@
           <w:rFonts w:asciiTheme="minorHAnsi" w:hAnsiTheme="minorHAnsi" w:cstheme="minorHAnsi"/>
           <w:sz w:val="24"/>
           <w:szCs w:val="24"/>
+          <w:highlight w:val="yellow"/>
           <w:lang w:val="bg-BG"/>
         </w:rPr>
         <w:t>уеб услу</w:t>
@@ -1079,6 +1099,7 @@
           <w:rFonts w:asciiTheme="minorHAnsi" w:hAnsiTheme="minorHAnsi" w:cstheme="minorHAnsi"/>
           <w:sz w:val="24"/>
           <w:szCs w:val="24"/>
+          <w:highlight w:val="yellow"/>
           <w:lang w:val="bg-BG"/>
         </w:rPr>
         <w:t>ги</w:t>
@@ -1088,6 +1109,7 @@
           <w:rFonts w:asciiTheme="minorHAnsi" w:hAnsiTheme="minorHAnsi" w:cstheme="minorHAnsi"/>
           <w:sz w:val="24"/>
           <w:szCs w:val="24"/>
+          <w:highlight w:val="yellow"/>
           <w:lang w:val="bg-BG"/>
         </w:rPr>
         <w:t>. За целта:</w:t>
@@ -1104,14 +1126,16 @@
           <w:rFonts w:asciiTheme="minorHAnsi" w:hAnsiTheme="minorHAnsi" w:cstheme="minorHAnsi"/>
           <w:sz w:val="24"/>
           <w:szCs w:val="24"/>
-          <w:lang w:val="bg-BG"/>
-        </w:rPr>
-      </w:pPr>
-      <w:r>
-        <w:rPr>
-          <w:rFonts w:asciiTheme="minorHAnsi" w:hAnsiTheme="minorHAnsi" w:cstheme="minorHAnsi"/>
-          <w:sz w:val="24"/>
-          <w:szCs w:val="24"/>
+          <w:highlight w:val="yellow"/>
+          <w:lang w:val="bg-BG"/>
+        </w:rPr>
+      </w:pPr>
+      <w:r>
+        <w:rPr>
+          <w:rFonts w:asciiTheme="minorHAnsi" w:hAnsiTheme="minorHAnsi" w:cstheme="minorHAnsi"/>
+          <w:sz w:val="24"/>
+          <w:szCs w:val="24"/>
+          <w:highlight w:val="yellow"/>
           <w:lang w:val="bg-BG"/>
         </w:rPr>
         <w:t xml:space="preserve">Прегледайте примера </w:t>
@@ -1121,6 +1145,7 @@
           <w:rFonts w:asciiTheme="minorHAnsi" w:hAnsiTheme="minorHAnsi" w:cstheme="minorHAnsi"/>
           <w:sz w:val="24"/>
           <w:szCs w:val="24"/>
+          <w:highlight w:val="yellow"/>
         </w:rPr>
         <w:t>react-</w:t>
       </w:r>
@@ -1130,6 +1155,7 @@
           <w:rFonts w:asciiTheme="minorHAnsi" w:hAnsiTheme="minorHAnsi" w:cstheme="minorHAnsi"/>
           <w:sz w:val="24"/>
           <w:szCs w:val="24"/>
+          <w:highlight w:val="yellow"/>
         </w:rPr>
         <w:t>js</w:t>
       </w:r>
@@ -1139,6 +1165,7 @@
           <w:rFonts w:asciiTheme="minorHAnsi" w:hAnsiTheme="minorHAnsi" w:cstheme="minorHAnsi"/>
           <w:sz w:val="24"/>
           <w:szCs w:val="24"/>
+          <w:highlight w:val="yellow"/>
         </w:rPr>
         <w:t xml:space="preserve">-example </w:t>
       </w:r>
@@ -1147,6 +1174,7 @@
           <w:rFonts w:asciiTheme="minorHAnsi" w:hAnsiTheme="minorHAnsi" w:cstheme="minorHAnsi"/>
           <w:sz w:val="24"/>
           <w:szCs w:val="24"/>
+          <w:highlight w:val="yellow"/>
           <w:lang w:val="bg-BG"/>
         </w:rPr>
         <w:t>и файлът start-express.js</w:t>
@@ -1156,6 +1184,7 @@
           <w:rFonts w:asciiTheme="minorHAnsi" w:hAnsiTheme="minorHAnsi" w:cstheme="minorHAnsi"/>
           <w:sz w:val="24"/>
           <w:szCs w:val="24"/>
+          <w:highlight w:val="yellow"/>
           <w:lang w:val="bg-BG"/>
         </w:rPr>
         <w:t xml:space="preserve"> в този пример</w:t>
@@ -1165,6 +1194,7 @@
           <w:rFonts w:asciiTheme="minorHAnsi" w:hAnsiTheme="minorHAnsi" w:cstheme="minorHAnsi"/>
           <w:sz w:val="24"/>
           <w:szCs w:val="24"/>
+          <w:highlight w:val="yellow"/>
           <w:lang w:val="bg-BG"/>
         </w:rPr>
         <w:t xml:space="preserve">, за да видите </w:t>
@@ -1174,42 +1204,17 @@
           <w:rFonts w:asciiTheme="minorHAnsi" w:hAnsiTheme="minorHAnsi" w:cstheme="minorHAnsi"/>
           <w:sz w:val="24"/>
           <w:szCs w:val="24"/>
-          <w:lang w:val="bg-BG"/>
-        </w:rPr>
-        <w:t xml:space="preserve">как се </w:t>
-      </w:r>
-      <w:r>
-        <w:rPr>
-          <w:rFonts w:asciiTheme="minorHAnsi" w:hAnsiTheme="minorHAnsi" w:cstheme="minorHAnsi"/>
-          <w:sz w:val="24"/>
-          <w:szCs w:val="24"/>
-          <w:lang w:val="bg-BG"/>
-        </w:rPr>
-        <w:t>д</w:t>
-      </w:r>
-      <w:r>
-        <w:rPr>
-          <w:rFonts w:asciiTheme="minorHAnsi" w:hAnsiTheme="minorHAnsi" w:cstheme="minorHAnsi"/>
-          <w:sz w:val="24"/>
-          <w:szCs w:val="24"/>
-          <w:lang w:val="bg-BG"/>
-        </w:rPr>
-        <w:t xml:space="preserve">обавя </w:t>
-      </w:r>
-      <w:r>
-        <w:rPr>
-          <w:rFonts w:asciiTheme="minorHAnsi" w:hAnsiTheme="minorHAnsi" w:cstheme="minorHAnsi"/>
-          <w:sz w:val="24"/>
-          <w:szCs w:val="24"/>
-          <w:lang w:val="bg-BG"/>
-        </w:rPr>
-        <w:t xml:space="preserve">и добавите </w:t>
-      </w:r>
-      <w:r>
-        <w:rPr>
-          <w:rFonts w:asciiTheme="minorHAnsi" w:hAnsiTheme="minorHAnsi" w:cstheme="minorHAnsi"/>
-          <w:sz w:val="24"/>
-          <w:szCs w:val="24"/>
+          <w:highlight w:val="yellow"/>
+          <w:lang w:val="bg-BG"/>
+        </w:rPr>
+        <w:t xml:space="preserve">как се добавя и добавите </w:t>
+      </w:r>
+      <w:r>
+        <w:rPr>
+          <w:rFonts w:asciiTheme="minorHAnsi" w:hAnsiTheme="minorHAnsi" w:cstheme="minorHAnsi"/>
+          <w:sz w:val="24"/>
+          <w:szCs w:val="24"/>
+          <w:highlight w:val="yellow"/>
         </w:rPr>
         <w:t>express</w:t>
       </w:r>
@@ -1218,6 +1223,7 @@
           <w:rFonts w:asciiTheme="minorHAnsi" w:hAnsiTheme="minorHAnsi" w:cstheme="minorHAnsi"/>
           <w:sz w:val="24"/>
           <w:szCs w:val="24"/>
+          <w:highlight w:val="yellow"/>
           <w:lang w:val="bg-BG"/>
         </w:rPr>
         <w:t xml:space="preserve"> сървър към </w:t>
@@ -1227,6 +1233,7 @@
           <w:rFonts w:asciiTheme="minorHAnsi" w:hAnsiTheme="minorHAnsi" w:cstheme="minorHAnsi"/>
           <w:sz w:val="24"/>
           <w:szCs w:val="24"/>
+          <w:highlight w:val="yellow"/>
           <w:lang w:val="bg-BG"/>
         </w:rPr>
         <w:t xml:space="preserve">вашето </w:t>
@@ -1236,6 +1243,7 @@
           <w:rFonts w:asciiTheme="minorHAnsi" w:hAnsiTheme="minorHAnsi" w:cstheme="minorHAnsi"/>
           <w:sz w:val="24"/>
           <w:szCs w:val="24"/>
+          <w:highlight w:val="yellow"/>
           <w:lang w:val="bg-BG"/>
         </w:rPr>
         <w:t>приложение.</w:t>
@@ -1252,14 +1260,16 @@
           <w:rFonts w:asciiTheme="minorHAnsi" w:hAnsiTheme="minorHAnsi" w:cstheme="minorHAnsi"/>
           <w:sz w:val="24"/>
           <w:szCs w:val="24"/>
-          <w:lang w:val="bg-BG"/>
-        </w:rPr>
-      </w:pPr>
-      <w:r>
-        <w:rPr>
-          <w:rFonts w:asciiTheme="minorHAnsi" w:hAnsiTheme="minorHAnsi" w:cstheme="minorHAnsi"/>
-          <w:sz w:val="24"/>
-          <w:szCs w:val="24"/>
+          <w:highlight w:val="red"/>
+          <w:lang w:val="bg-BG"/>
+        </w:rPr>
+      </w:pPr>
+      <w:r>
+        <w:rPr>
+          <w:rFonts w:asciiTheme="minorHAnsi" w:hAnsiTheme="minorHAnsi" w:cstheme="minorHAnsi"/>
+          <w:sz w:val="24"/>
+          <w:szCs w:val="24"/>
+          <w:highlight w:val="red"/>
           <w:lang w:val="bg-BG"/>
         </w:rPr>
         <w:t xml:space="preserve">Прегледайте точките 9 </w:t>
@@ -1269,6 +1279,7 @@
           <w:rFonts w:asciiTheme="minorHAnsi" w:hAnsiTheme="minorHAnsi" w:cstheme="minorHAnsi"/>
           <w:sz w:val="24"/>
           <w:szCs w:val="24"/>
+          <w:highlight w:val="red"/>
           <w:lang w:val="bg-BG"/>
         </w:rPr>
         <w:t>,</w:t>
@@ -1278,6 +1289,7 @@
           <w:rFonts w:asciiTheme="minorHAnsi" w:hAnsiTheme="minorHAnsi" w:cstheme="minorHAnsi"/>
           <w:sz w:val="24"/>
           <w:szCs w:val="24"/>
+          <w:highlight w:val="red"/>
           <w:lang w:val="bg-BG"/>
         </w:rPr>
         <w:t>10</w:t>
@@ -1287,6 +1299,7 @@
           <w:rFonts w:asciiTheme="minorHAnsi" w:hAnsiTheme="minorHAnsi" w:cstheme="minorHAnsi"/>
           <w:sz w:val="24"/>
           <w:szCs w:val="24"/>
+          <w:highlight w:val="red"/>
           <w:lang w:val="bg-BG"/>
         </w:rPr>
         <w:t>, 11 и 12</w:t>
@@ -1296,6 +1309,7 @@
           <w:rFonts w:asciiTheme="minorHAnsi" w:hAnsiTheme="minorHAnsi" w:cstheme="minorHAnsi"/>
           <w:sz w:val="24"/>
           <w:szCs w:val="24"/>
+          <w:highlight w:val="red"/>
           <w:lang w:val="bg-BG"/>
         </w:rPr>
         <w:t xml:space="preserve"> на упражнение 6</w:t>
@@ -1375,13 +1389,15 @@
           <w:rFonts w:asciiTheme="minorHAnsi" w:hAnsiTheme="minorHAnsi" w:cstheme="minorHAnsi"/>
           <w:sz w:val="24"/>
           <w:szCs w:val="24"/>
-        </w:rPr>
-      </w:pPr>
-      <w:r>
-        <w:rPr>
-          <w:rFonts w:asciiTheme="minorHAnsi" w:hAnsiTheme="minorHAnsi" w:cstheme="minorHAnsi"/>
-          <w:sz w:val="24"/>
-          <w:szCs w:val="24"/>
+          <w:highlight w:val="red"/>
+        </w:rPr>
+      </w:pPr>
+      <w:r>
+        <w:rPr>
+          <w:rFonts w:asciiTheme="minorHAnsi" w:hAnsiTheme="minorHAnsi" w:cstheme="minorHAnsi"/>
+          <w:sz w:val="24"/>
+          <w:szCs w:val="24"/>
+          <w:highlight w:val="red"/>
           <w:lang w:val="bg-BG"/>
         </w:rPr>
         <w:t>Задача</w:t>
@@ -1401,6 +1417,7 @@
           <w:rFonts w:asciiTheme="minorHAnsi" w:hAnsiTheme="minorHAnsi" w:cstheme="minorHAnsi"/>
           <w:sz w:val="24"/>
           <w:szCs w:val="24"/>
+          <w:highlight w:val="red"/>
           <w:lang w:val="bg-BG"/>
         </w:rPr>
         <w:t xml:space="preserve">Променете съществуващият файл на експрес или създайте нов, който да ползва информация от </w:t>
@@ -1410,6 +1427,7 @@
           <w:rFonts w:asciiTheme="minorHAnsi" w:hAnsiTheme="minorHAnsi" w:cstheme="minorHAnsi"/>
           <w:sz w:val="24"/>
           <w:szCs w:val="24"/>
+          <w:highlight w:val="red"/>
         </w:rPr>
         <w:t xml:space="preserve">MongoDB. </w:t>
       </w:r>
@@ -1418,6 +1436,7 @@
           <w:rFonts w:asciiTheme="minorHAnsi" w:hAnsiTheme="minorHAnsi" w:cstheme="minorHAnsi"/>
           <w:sz w:val="24"/>
           <w:szCs w:val="24"/>
+          <w:highlight w:val="red"/>
           <w:lang w:val="bg-BG"/>
         </w:rPr>
         <w:t>Вижте как работим с</w:t>
@@ -1427,6 +1446,7 @@
           <w:rFonts w:asciiTheme="minorHAnsi" w:hAnsiTheme="minorHAnsi" w:cstheme="minorHAnsi"/>
           <w:sz w:val="24"/>
           <w:szCs w:val="24"/>
+          <w:highlight w:val="red"/>
         </w:rPr>
         <w:t xml:space="preserve"> MongoDB</w:t>
       </w:r>
@@ -1435,12 +1455,11 @@
           <w:rFonts w:asciiTheme="minorHAnsi" w:hAnsiTheme="minorHAnsi" w:cstheme="minorHAnsi"/>
           <w:sz w:val="24"/>
           <w:szCs w:val="24"/>
+          <w:highlight w:val="red"/>
           <w:lang w:val="bg-BG"/>
         </w:rPr>
         <w:t xml:space="preserve"> в упражнение 6.</w:t>
       </w:r>
-      <w:bookmarkStart w:id="0" w:name="_GoBack"/>
-      <w:bookmarkEnd w:id="0"/>
     </w:p>
     <w:sectPr>
       <w:pgSz w:w="12240" w:h="15840"/>
@@ -1453,7 +1472,7 @@
 </file>
 
 <file path=word/numbering.xml><?xml version="1.0" encoding="utf-8"?>
-<w:numbering xmlns:wpc="http://schemas.microsoft.com/office/word/2010/wordprocessingCanvas" xmlns:cx="http://schemas.microsoft.com/office/drawing/2014/chartex" xmlns:cx1="http://schemas.microsoft.com/office/drawing/2015/9/8/chartex" xmlns:cx2="http://schemas.microsoft.com/office/drawing/2015/10/21/chartex" xmlns:cx3="http://schemas.microsoft.com/office/drawing/2016/5/9/chartex" xmlns:cx4="http://schemas.microsoft.com/office/drawing/2016/5/10/chartex" xmlns:cx5="http://schemas.microsoft.com/office/drawing/2016/5/11/chartex" xmlns:cx6="http://schemas.microsoft.com/office/drawing/2016/5/12/chartex" xmlns:cx7="http://schemas.microsoft.com/office/drawing/2016/5/13/chartex" xmlns:cx8="http://schemas.microsoft.com/office/drawing/2016/5/14/chartex" xmlns:mc="http://schemas.openxmlformats.org/markup-compatibility/2006" xmlns:aink="http://schemas.microsoft.com/office/drawing/2016/ink" xmlns:am3d="http://schemas.microsoft.com/office/drawing/2017/model3d" xmlns:o="urn:schemas-microsoft-com:office:office" xmlns:r="http://schemas.openxmlformats.org/officeDocument/2006/relationships" xmlns:m="http://schemas.openxmlformats.org/officeDocument/2006/math" xmlns:v="urn:schemas-microsoft-com:vml" xmlns:wp14="http://schemas.microsoft.com/office/word/2010/wordprocessingDrawing" xmlns:wp="http://schemas.openxmlformats.org/drawingml/2006/wordprocessingDrawing" xmlns:w10="urn:schemas-microsoft-com:office:word" xmlns:w="http://schemas.openxmlformats.org/wordprocessingml/2006/main" xmlns:w14="http://schemas.microsoft.com/office/word/2010/wordml" xmlns:w15="http://schemas.microsoft.com/office/word/2012/wordml" xmlns:w16cid="http://schemas.microsoft.com/office/word/2016/wordml/cid" xmlns:w16se="http://schemas.microsoft.com/office/word/2015/wordml/symex" xmlns:wpg="http://schemas.microsoft.com/office/word/2010/wordprocessingGroup" xmlns:wpi="http://schemas.microsoft.com/office/word/2010/wordprocessingInk" xmlns:wne="http://schemas.microsoft.com/office/word/2006/wordml" xmlns:wps="http://schemas.microsoft.com/office/word/2010/wordprocessingShape" mc:Ignorable="w14 w15 w16se w16cid wp14">
+<w:numbering xmlns:wpc="http://schemas.microsoft.com/office/word/2010/wordprocessingCanvas" xmlns:cx="http://schemas.microsoft.com/office/drawing/2014/chartex" xmlns:cx1="http://schemas.microsoft.com/office/drawing/2015/9/8/chartex" xmlns:cx2="http://schemas.microsoft.com/office/drawing/2015/10/21/chartex" xmlns:cx3="http://schemas.microsoft.com/office/drawing/2016/5/9/chartex" xmlns:cx4="http://schemas.microsoft.com/office/drawing/2016/5/10/chartex" xmlns:cx5="http://schemas.microsoft.com/office/drawing/2016/5/11/chartex" xmlns:cx6="http://schemas.microsoft.com/office/drawing/2016/5/12/chartex" xmlns:cx7="http://schemas.microsoft.com/office/drawing/2016/5/13/chartex" xmlns:cx8="http://schemas.microsoft.com/office/drawing/2016/5/14/chartex" xmlns:mc="http://schemas.openxmlformats.org/markup-compatibility/2006" xmlns:aink="http://schemas.microsoft.com/office/drawing/2016/ink" xmlns:am3d="http://schemas.microsoft.com/office/drawing/2017/model3d" xmlns:o="urn:schemas-microsoft-com:office:office" xmlns:r="http://schemas.openxmlformats.org/officeDocument/2006/relationships" xmlns:m="http://schemas.openxmlformats.org/officeDocument/2006/math" xmlns:v="urn:schemas-microsoft-com:vml" xmlns:wp14="http://schemas.microsoft.com/office/word/2010/wordprocessingDrawing" xmlns:wp="http://schemas.openxmlformats.org/drawingml/2006/wordprocessingDrawing" xmlns:w10="urn:schemas-microsoft-com:office:word" xmlns:w="http://schemas.openxmlformats.org/wordprocessingml/2006/main" xmlns:w14="http://schemas.microsoft.com/office/word/2010/wordml" xmlns:w15="http://schemas.microsoft.com/office/word/2012/wordml" xmlns:w16cex="http://schemas.microsoft.com/office/word/2018/wordml/cex" xmlns:w16cid="http://schemas.microsoft.com/office/word/2016/wordml/cid" xmlns:w16="http://schemas.microsoft.com/office/word/2018/wordml" xmlns:w16sdtdh="http://schemas.microsoft.com/office/word/2020/wordml/sdtdatahash" xmlns:w16se="http://schemas.microsoft.com/office/word/2015/wordml/symex" xmlns:wpg="http://schemas.microsoft.com/office/word/2010/wordprocessingGroup" xmlns:wpi="http://schemas.microsoft.com/office/word/2010/wordprocessingInk" xmlns:wne="http://schemas.microsoft.com/office/word/2006/wordml" xmlns:wps="http://schemas.microsoft.com/office/word/2010/wordprocessingShape" mc:Ignorable="w14 w15 w16se w16cid w16 w16cex w16sdtdh wp14">
   <w:abstractNum w:abstractNumId="0" w15:restartNumberingAfterBreak="0">
     <w:nsid w:val="00310CC2"/>
     <w:multiLevelType w:val="hybridMultilevel"/>
@@ -1898,7 +1917,7 @@
 </file>
 
 <file path=word/styles.xml><?xml version="1.0" encoding="utf-8"?>
-<w:styles xmlns:mc="http://schemas.openxmlformats.org/markup-compatibility/2006" xmlns:r="http://schemas.openxmlformats.org/officeDocument/2006/relationships" xmlns:w="http://schemas.openxmlformats.org/wordprocessingml/2006/main" xmlns:w14="http://schemas.microsoft.com/office/word/2010/wordml" xmlns:w15="http://schemas.microsoft.com/office/word/2012/wordml" xmlns:w16cid="http://schemas.microsoft.com/office/word/2016/wordml/cid" xmlns:w16se="http://schemas.microsoft.com/office/word/2015/wordml/symex" mc:Ignorable="w14 w15 w16se w16cid">
+<w:styles xmlns:mc="http://schemas.openxmlformats.org/markup-compatibility/2006" xmlns:r="http://schemas.openxmlformats.org/officeDocument/2006/relationships" xmlns:w="http://schemas.openxmlformats.org/wordprocessingml/2006/main" xmlns:w14="http://schemas.microsoft.com/office/word/2010/wordml" xmlns:w15="http://schemas.microsoft.com/office/word/2012/wordml" xmlns:w16cex="http://schemas.microsoft.com/office/word/2018/wordml/cex" xmlns:w16cid="http://schemas.microsoft.com/office/word/2016/wordml/cid" xmlns:w16="http://schemas.microsoft.com/office/word/2018/wordml" xmlns:w16sdtdh="http://schemas.microsoft.com/office/word/2020/wordml/sdtdatahash" xmlns:w16se="http://schemas.microsoft.com/office/word/2015/wordml/symex" mc:Ignorable="w14 w15 w16se w16cid w16 w16cex w16sdtdh">
   <w:docDefaults>
     <w:rPrDefault>
       <w:rPr>
@@ -1908,7 +1927,7 @@
     </w:rPrDefault>
     <w:pPrDefault/>
   </w:docDefaults>
-  <w:latentStyles w:defLockedState="0" w:defUIPriority="99" w:defSemiHidden="0" w:defUnhideWhenUsed="0" w:defQFormat="0" w:count="375">
+  <w:latentStyles w:defLockedState="0" w:defUIPriority="99" w:defSemiHidden="0" w:defUnhideWhenUsed="0" w:defQFormat="0" w:count="376">
     <w:lsdException w:name="Normal" w:uiPriority="0" w:qFormat="1"/>
     <w:lsdException w:name="heading 1" w:uiPriority="9" w:qFormat="1"/>
     <w:lsdException w:name="heading 2" w:semiHidden="1" w:uiPriority="9" w:unhideWhenUsed="1" w:qFormat="1"/>
@@ -2014,7 +2033,6 @@
     <w:lsdException w:name="HTML Sample" w:semiHidden="1" w:unhideWhenUsed="1"/>
     <w:lsdException w:name="HTML Typewriter" w:semiHidden="1" w:unhideWhenUsed="1"/>
     <w:lsdException w:name="HTML Variable" w:semiHidden="1" w:unhideWhenUsed="1"/>
-    <w:lsdException w:name="Normal Table" w:semiHidden="1" w:unhideWhenUsed="1"/>
     <w:lsdException w:name="annotation subject" w:semiHidden="1" w:unhideWhenUsed="1"/>
     <w:lsdException w:name="No List" w:semiHidden="1" w:unhideWhenUsed="1"/>
     <w:lsdException w:name="Outline List 1" w:semiHidden="1" w:unhideWhenUsed="1"/>
@@ -2061,10 +2079,8 @@
     <w:lsdException w:name="Table Subtle 2" w:semiHidden="1" w:unhideWhenUsed="1"/>
     <w:lsdException w:name="Table Web 1" w:semiHidden="1" w:unhideWhenUsed="1"/>
     <w:lsdException w:name="Table Web 2" w:semiHidden="1" w:unhideWhenUsed="1"/>
-    <w:lsdException w:name="Table Web 3" w:semiHidden="1" w:unhideWhenUsed="1"/>
     <w:lsdException w:name="Balloon Text" w:semiHidden="1" w:unhideWhenUsed="1"/>
     <w:lsdException w:name="Table Grid" w:uiPriority="39"/>
-    <w:lsdException w:name="Table Theme" w:semiHidden="1" w:unhideWhenUsed="1"/>
     <w:lsdException w:name="Placeholder Text" w:semiHidden="1"/>
     <w:lsdException w:name="No Spacing" w:uiPriority="1" w:qFormat="1"/>
     <w:lsdException w:name="Light Shading" w:uiPriority="60"/>
@@ -2284,6 +2300,7 @@
     <w:lsdException w:name="Smart Hyperlink" w:semiHidden="1" w:unhideWhenUsed="1"/>
     <w:lsdException w:name="Hashtag" w:semiHidden="1" w:unhideWhenUsed="1"/>
     <w:lsdException w:name="Unresolved Mention" w:semiHidden="1" w:unhideWhenUsed="1"/>
+    <w:lsdException w:name="Smart Link" w:semiHidden="1" w:unhideWhenUsed="1"/>
   </w:latentStyles>
   <w:style w:type="paragraph" w:default="1" w:styleId="Normal">
     <w:name w:val="Normal"/>
@@ -2349,6 +2366,18 @@
     <w:rPr>
       <w:color w:val="605E5C"/>
       <w:shd w:val="clear" w:color="auto" w:fill="E1DFDD"/>
+    </w:rPr>
+  </w:style>
+  <w:style w:type="character" w:styleId="FollowedHyperlink">
+    <w:name w:val="FollowedHyperlink"/>
+    <w:basedOn w:val="DefaultParagraphFont"/>
+    <w:uiPriority w:val="99"/>
+    <w:semiHidden/>
+    <w:unhideWhenUsed/>
+    <w:rsid w:val="00B075F3"/>
+    <w:rPr>
+      <w:color w:val="954F72" w:themeColor="followedHyperlink"/>
+      <w:u w:val="single"/>
     </w:rPr>
   </w:style>
 </w:styles>

</xml_diff>